<commit_message>
Added hypertext links to HDF5 User's Guide, HDF5 Reference Manual, File Format Spec, and a JPSS doc. See DOC-78. After this commit, the .docx and .pdf files will be moved to the TechNotes folder for testing and publishing.
Former-commit-id: dc74fac2b60c56ae1aad2dd86b1b8e162b7bdc21
</commit_message>
<xml_diff>
--- a/html/ADGuide/TechNote-HDF5-ImprovingIOPerformanceCompressedDatasets.docx
+++ b/html/ADGuide/TechNote-HDF5-ImprovingIOPerformanceCompressedDatasets.docx
@@ -293,19 +293,7 @@
           <w:rPr>
             <w:rStyle w:val="Hyperlink"/>
           </w:rPr>
-          <w:t>ww</w:t>
-        </w:r>
-        <w:r>
-          <w:rPr>
-            <w:rStyle w:val="Hyperlink"/>
-          </w:rPr>
-          <w:t>w</w:t>
-        </w:r>
-        <w:r>
-          <w:rPr>
-            <w:rStyle w:val="Hyperlink"/>
-          </w:rPr>
-          <w:t>.hdfgroup.org</w:t>
+          <w:t>www.hdfgroup.org</w:t>
         </w:r>
       </w:hyperlink>
       <w:r>
@@ -326,19 +314,7 @@
           <w:rPr>
             <w:rStyle w:val="Hyperlink"/>
           </w:rPr>
-          <w:t>Frequently asked ques</w:t>
-        </w:r>
-        <w:r>
-          <w:rPr>
-            <w:rStyle w:val="Hyperlink"/>
-          </w:rPr>
-          <w:t>t</w:t>
-        </w:r>
-        <w:r>
-          <w:rPr>
-            <w:rStyle w:val="Hyperlink"/>
-          </w:rPr>
-          <w:t>ions</w:t>
+          <w:t>Frequently asked questions</w:t>
         </w:r>
       </w:hyperlink>
     </w:p>
@@ -355,19 +331,7 @@
           <w:rPr>
             <w:rStyle w:val="Hyperlink"/>
           </w:rPr>
-          <w:t>Tutor</w:t>
-        </w:r>
-        <w:r>
-          <w:rPr>
-            <w:rStyle w:val="Hyperlink"/>
-          </w:rPr>
-          <w:t>i</w:t>
-        </w:r>
-        <w:r>
-          <w:rPr>
-            <w:rStyle w:val="Hyperlink"/>
-          </w:rPr>
-          <w:t>als</w:t>
+          <w:t>Tutorials</w:t>
         </w:r>
       </w:hyperlink>
     </w:p>
@@ -384,19 +348,7 @@
           <w:rPr>
             <w:rStyle w:val="Hyperlink"/>
           </w:rPr>
-          <w:t>HDF</w:t>
-        </w:r>
-        <w:r>
-          <w:rPr>
-            <w:rStyle w:val="Hyperlink"/>
-          </w:rPr>
-          <w:t>5</w:t>
-        </w:r>
-        <w:r>
-          <w:rPr>
-            <w:rStyle w:val="Hyperlink"/>
-          </w:rPr>
-          <w:t xml:space="preserve"> Examples</w:t>
+          <w:t>HDF5 Examples</w:t>
         </w:r>
       </w:hyperlink>
     </w:p>
@@ -470,7 +422,7 @@
         <w:fldChar w:fldCharType="begin"/>
       </w:r>
       <w:r>
-        <w:instrText xml:space="preserve"> PAGEREF _Toc438192353 \h </w:instrText>
+        <w:instrText xml:space="preserve"> PAGEREF _Toc443307315 \h </w:instrText>
       </w:r>
       <w:r>
         <w:fldChar w:fldCharType="separate"/>
@@ -499,7 +451,7 @@
         <w:fldChar w:fldCharType="begin"/>
       </w:r>
       <w:r>
-        <w:instrText xml:space="preserve"> PAGEREF _Toc438192354 \h </w:instrText>
+        <w:instrText xml:space="preserve"> PAGEREF _Toc443307316 \h </w:instrText>
       </w:r>
       <w:r>
         <w:fldChar w:fldCharType="separate"/>
@@ -528,7 +480,7 @@
         <w:fldChar w:fldCharType="begin"/>
       </w:r>
       <w:r>
-        <w:instrText xml:space="preserve"> PAGEREF _Toc438192355 \h </w:instrText>
+        <w:instrText xml:space="preserve"> PAGEREF _Toc443307317 \h </w:instrText>
       </w:r>
       <w:r>
         <w:fldChar w:fldCharType="separate"/>
@@ -557,7 +509,7 @@
         <w:fldChar w:fldCharType="begin"/>
       </w:r>
       <w:r>
-        <w:instrText xml:space="preserve"> PAGEREF _Toc438192356 \h </w:instrText>
+        <w:instrText xml:space="preserve"> PAGEREF _Toc443307318 \h </w:instrText>
       </w:r>
       <w:r>
         <w:fldChar w:fldCharType="separate"/>
@@ -586,7 +538,7 @@
         <w:fldChar w:fldCharType="begin"/>
       </w:r>
       <w:r>
-        <w:instrText xml:space="preserve"> PAGEREF _Toc438192357 \h </w:instrText>
+        <w:instrText xml:space="preserve"> PAGEREF _Toc443307319 \h </w:instrText>
       </w:r>
       <w:r>
         <w:fldChar w:fldCharType="separate"/>
@@ -615,7 +567,7 @@
         <w:fldChar w:fldCharType="begin"/>
       </w:r>
       <w:r>
-        <w:instrText xml:space="preserve"> PAGEREF _Toc438192358 \h </w:instrText>
+        <w:instrText xml:space="preserve"> PAGEREF _Toc443307320 \h </w:instrText>
       </w:r>
       <w:r>
         <w:fldChar w:fldCharType="separate"/>
@@ -644,7 +596,7 @@
         <w:fldChar w:fldCharType="begin"/>
       </w:r>
       <w:r>
-        <w:instrText xml:space="preserve"> PAGEREF _Toc438192359 \h </w:instrText>
+        <w:instrText xml:space="preserve"> PAGEREF _Toc443307321 \h </w:instrText>
       </w:r>
       <w:r>
         <w:fldChar w:fldCharType="separate"/>
@@ -686,7 +638,7 @@
         <w:rPr>
           <w:noProof/>
         </w:rPr>
-        <w:instrText xml:space="preserve"> PAGEREF _Toc438192360 \h </w:instrText>
+        <w:instrText xml:space="preserve"> PAGEREF _Toc443307322 \h </w:instrText>
       </w:r>
       <w:r>
         <w:rPr>
@@ -742,7 +694,7 @@
         <w:rPr>
           <w:noProof/>
         </w:rPr>
-        <w:instrText xml:space="preserve"> PAGEREF _Toc438192361 \h </w:instrText>
+        <w:instrText xml:space="preserve"> PAGEREF _Toc443307323 \h </w:instrText>
       </w:r>
       <w:r>
         <w:rPr>
@@ -785,7 +737,7 @@
         <w:fldChar w:fldCharType="begin"/>
       </w:r>
       <w:r>
-        <w:instrText xml:space="preserve"> PAGEREF _Toc438192362 \h </w:instrText>
+        <w:instrText xml:space="preserve"> PAGEREF _Toc443307324 \h </w:instrText>
       </w:r>
       <w:r>
         <w:fldChar w:fldCharType="separate"/>
@@ -814,7 +766,7 @@
         <w:fldChar w:fldCharType="begin"/>
       </w:r>
       <w:r>
-        <w:instrText xml:space="preserve"> PAGEREF _Toc438192363 \h </w:instrText>
+        <w:instrText xml:space="preserve"> PAGEREF _Toc443307325 \h </w:instrText>
       </w:r>
       <w:r>
         <w:fldChar w:fldCharType="separate"/>
@@ -843,7 +795,7 @@
         <w:fldChar w:fldCharType="begin"/>
       </w:r>
       <w:r>
-        <w:instrText xml:space="preserve"> PAGEREF _Toc438192364 \h </w:instrText>
+        <w:instrText xml:space="preserve"> PAGEREF _Toc443307326 \h </w:instrText>
       </w:r>
       <w:r>
         <w:fldChar w:fldCharType="separate"/>
@@ -872,7 +824,7 @@
         <w:fldChar w:fldCharType="begin"/>
       </w:r>
       <w:r>
-        <w:instrText xml:space="preserve"> PAGEREF _Toc438192365 \h </w:instrText>
+        <w:instrText xml:space="preserve"> PAGEREF _Toc443307327 \h </w:instrText>
       </w:r>
       <w:r>
         <w:fldChar w:fldCharType="separate"/>
@@ -919,7 +871,7 @@
       <w:pPr>
         <w:pStyle w:val="Heading1"/>
       </w:pPr>
-      <w:bookmarkStart w:id="2" w:name="_Toc438192353"/>
+      <w:bookmarkStart w:id="2" w:name="_Toc443307315"/>
       <w:r>
         <w:lastRenderedPageBreak/>
         <w:t>Introduction</w:t>
@@ -2313,27 +2265,14 @@
             <w:r>
               <w:t xml:space="preserve">Figure </w:t>
             </w:r>
-            <w:r>
-              <w:fldChar w:fldCharType="begin"/>
-            </w:r>
-            <w:r>
-              <w:instrText xml:space="preserve"> SEQ Figure \* ARABIC </w:instrText>
-            </w:r>
-            <w:r>
-              <w:fldChar w:fldCharType="separate"/>
-            </w:r>
-            <w:r>
-              <w:rPr>
-                <w:noProof/>
-              </w:rPr>
-              <w:t>1</w:t>
-            </w:r>
-            <w:r>
-              <w:rPr>
-                <w:noProof/>
-              </w:rPr>
-              <w:fldChar w:fldCharType="end"/>
-            </w:r>
+            <w:fldSimple w:instr=" SEQ Figure \* ARABIC ">
+              <w:r>
+                <w:rPr>
+                  <w:noProof/>
+                </w:rPr>
+                <w:t>1</w:t>
+              </w:r>
+            </w:fldSimple>
             <w:r>
               <w:t>: Data array is logically split into equally sized chunks each of which is stored separately in the file.</w:t>
             </w:r>
@@ -2449,27 +2388,14 @@
             <w:r>
               <w:t xml:space="preserve">Figure </w:t>
             </w:r>
-            <w:r>
-              <w:fldChar w:fldCharType="begin"/>
-            </w:r>
-            <w:r>
-              <w:instrText xml:space="preserve"> SEQ Figure \* ARABIC </w:instrText>
-            </w:r>
-            <w:r>
-              <w:fldChar w:fldCharType="separate"/>
-            </w:r>
-            <w:r>
-              <w:rPr>
-                <w:noProof/>
-              </w:rPr>
-              <w:t>2</w:t>
-            </w:r>
-            <w:r>
-              <w:rPr>
-                <w:noProof/>
-              </w:rPr>
-              <w:fldChar w:fldCharType="end"/>
-            </w:r>
+            <w:fldSimple w:instr=" SEQ Figure \* ARABIC ">
+              <w:r>
+                <w:rPr>
+                  <w:noProof/>
+                </w:rPr>
+                <w:t>2</w:t>
+              </w:r>
+            </w:fldSimple>
             <w:r>
               <w:t>: Library will only read highlighted chunks when reading selected columns.</w:t>
             </w:r>
@@ -2619,27 +2545,14 @@
             <w:r>
               <w:t xml:space="preserve">Figure </w:t>
             </w:r>
-            <w:r>
-              <w:fldChar w:fldCharType="begin"/>
-            </w:r>
-            <w:r>
-              <w:instrText xml:space="preserve"> SEQ Figure \* ARABIC </w:instrText>
-            </w:r>
-            <w:r>
-              <w:fldChar w:fldCharType="separate"/>
-            </w:r>
-            <w:r>
-              <w:rPr>
-                <w:noProof/>
-              </w:rPr>
-              <w:t>3</w:t>
-            </w:r>
-            <w:r>
-              <w:rPr>
-                <w:noProof/>
-              </w:rPr>
-              <w:fldChar w:fldCharType="end"/>
-            </w:r>
+            <w:fldSimple w:instr=" SEQ Figure \* ARABIC ">
+              <w:r>
+                <w:rPr>
+                  <w:noProof/>
+                </w:rPr>
+                <w:t>3</w:t>
+              </w:r>
+            </w:fldSimple>
             <w:bookmarkEnd w:id="3"/>
             <w:r>
               <w:t>: More rows and columns were added to the dataset.</w:t>
@@ -2985,7 +2898,7 @@
       <w:pPr>
         <w:pStyle w:val="Heading1"/>
       </w:pPr>
-      <w:bookmarkStart w:id="4" w:name="_Toc438192354"/>
+      <w:bookmarkStart w:id="4" w:name="_Toc443307316"/>
       <w:r>
         <w:lastRenderedPageBreak/>
         <w:t>Case Stu</w:t>
@@ -3021,19 +2934,7 @@
           <w:rPr>
             <w:rStyle w:val="Hyperlink"/>
           </w:rPr>
-          <w:t>down</w:t>
-        </w:r>
-        <w:r>
-          <w:rPr>
-            <w:rStyle w:val="Hyperlink"/>
-          </w:rPr>
-          <w:t>l</w:t>
-        </w:r>
-        <w:r>
-          <w:rPr>
-            <w:rStyle w:val="Hyperlink"/>
-          </w:rPr>
-          <w:t>oaded</w:t>
+          <w:t>downloaded</w:t>
         </w:r>
       </w:hyperlink>
       <w:r>
@@ -3728,27 +3629,14 @@
       <w:r>
         <w:t xml:space="preserve">Figure </w:t>
       </w:r>
-      <w:r>
-        <w:fldChar w:fldCharType="begin"/>
-      </w:r>
-      <w:r>
-        <w:instrText xml:space="preserve"> SEQ Figure \* ARABIC </w:instrText>
-      </w:r>
-      <w:r>
-        <w:fldChar w:fldCharType="separate"/>
-      </w:r>
-      <w:r>
-        <w:rPr>
-          <w:noProof/>
-        </w:rPr>
-        <w:t>4</w:t>
-      </w:r>
-      <w:r>
-        <w:rPr>
-          <w:noProof/>
-        </w:rPr>
-        <w:fldChar w:fldCharType="end"/>
-      </w:r>
+      <w:fldSimple w:instr=" SEQ Figure \* ARABIC ">
+        <w:r>
+          <w:rPr>
+            <w:noProof/>
+          </w:rPr>
+          <w:t>4</w:t>
+        </w:r>
+      </w:fldSimple>
       <w:bookmarkEnd w:id="6"/>
       <w:r>
         <w:t>:</w:t>
@@ -3994,27 +3882,14 @@
       <w:r>
         <w:t xml:space="preserve">Figure </w:t>
       </w:r>
-      <w:r>
-        <w:fldChar w:fldCharType="begin"/>
-      </w:r>
-      <w:r>
-        <w:instrText xml:space="preserve"> SEQ Figure \* ARABIC </w:instrText>
-      </w:r>
-      <w:r>
-        <w:fldChar w:fldCharType="separate"/>
-      </w:r>
-      <w:r>
-        <w:rPr>
-          <w:noProof/>
-        </w:rPr>
-        <w:t>5</w:t>
-      </w:r>
-      <w:r>
-        <w:rPr>
-          <w:noProof/>
-        </w:rPr>
-        <w:fldChar w:fldCharType="end"/>
-      </w:r>
+      <w:fldSimple w:instr=" SEQ Figure \* ARABIC ">
+        <w:r>
+          <w:rPr>
+            <w:noProof/>
+          </w:rPr>
+          <w:t>5</w:t>
+        </w:r>
+      </w:fldSimple>
       <w:bookmarkEnd w:id="7"/>
       <w:r>
         <w:t>:</w:t>
@@ -4230,27 +4105,14 @@
             <w:r>
               <w:t xml:space="preserve">Figure </w:t>
             </w:r>
-            <w:r>
-              <w:fldChar w:fldCharType="begin"/>
-            </w:r>
-            <w:r>
-              <w:instrText xml:space="preserve"> SEQ Figure \* ARABIC </w:instrText>
-            </w:r>
-            <w:r>
-              <w:fldChar w:fldCharType="separate"/>
-            </w:r>
-            <w:r>
-              <w:rPr>
-                <w:noProof/>
-              </w:rPr>
-              <w:t>6</w:t>
-            </w:r>
-            <w:r>
-              <w:rPr>
-                <w:noProof/>
-              </w:rPr>
-              <w:fldChar w:fldCharType="end"/>
-            </w:r>
+            <w:fldSimple w:instr=" SEQ Figure \* ARABIC ">
+              <w:r>
+                <w:rPr>
+                  <w:noProof/>
+                </w:rPr>
+                <w:t>6</w:t>
+              </w:r>
+            </w:fldSimple>
             <w:bookmarkEnd w:id="8"/>
             <w:r>
               <w:t>: HDFView window wit</w:t>
@@ -4492,27 +4354,14 @@
       <w:r>
         <w:t xml:space="preserve">Table </w:t>
       </w:r>
-      <w:r>
-        <w:fldChar w:fldCharType="begin"/>
-      </w:r>
-      <w:r>
-        <w:instrText xml:space="preserve"> SEQ Table \* ARABIC </w:instrText>
-      </w:r>
-      <w:r>
-        <w:fldChar w:fldCharType="separate"/>
-      </w:r>
-      <w:r>
-        <w:rPr>
-          <w:noProof/>
-        </w:rPr>
-        <w:t>1</w:t>
-      </w:r>
-      <w:r>
-        <w:rPr>
-          <w:noProof/>
-        </w:rPr>
-        <w:fldChar w:fldCharType="end"/>
-      </w:r>
+      <w:fldSimple w:instr=" SEQ Table \* ARABIC ">
+        <w:r>
+          <w:rPr>
+            <w:noProof/>
+          </w:rPr>
+          <w:t>1</w:t>
+        </w:r>
+      </w:fldSimple>
       <w:bookmarkEnd w:id="9"/>
       <w:r>
         <w:t>: Reading by 1x1x717 hyperslab (or “</w:t>
@@ -4800,27 +4649,14 @@
       <w:r>
         <w:t xml:space="preserve">Table </w:t>
       </w:r>
-      <w:r>
-        <w:fldChar w:fldCharType="begin"/>
-      </w:r>
-      <w:r>
-        <w:instrText xml:space="preserve"> SEQ Table \* ARABIC </w:instrText>
-      </w:r>
-      <w:r>
-        <w:fldChar w:fldCharType="separate"/>
-      </w:r>
-      <w:r>
-        <w:rPr>
-          <w:noProof/>
-        </w:rPr>
-        <w:t>2</w:t>
-      </w:r>
-      <w:r>
-        <w:rPr>
-          <w:noProof/>
-        </w:rPr>
-        <w:fldChar w:fldCharType="end"/>
-      </w:r>
+      <w:fldSimple w:instr=" SEQ Table \* ARABIC ">
+        <w:r>
+          <w:rPr>
+            <w:noProof/>
+          </w:rPr>
+          <w:t>2</w:t>
+        </w:r>
+      </w:fldSimple>
       <w:bookmarkEnd w:id="10"/>
       <w:r>
         <w:t>: Reading by 1x1x717 hyperslab (or</w:t>
@@ -5077,27 +4913,14 @@
       <w:r>
         <w:t xml:space="preserve">Table </w:t>
       </w:r>
-      <w:r>
-        <w:fldChar w:fldCharType="begin"/>
-      </w:r>
-      <w:r>
-        <w:instrText xml:space="preserve"> SEQ Table \* ARABIC </w:instrText>
-      </w:r>
-      <w:r>
-        <w:fldChar w:fldCharType="separate"/>
-      </w:r>
-      <w:r>
-        <w:rPr>
-          <w:noProof/>
-        </w:rPr>
-        <w:t>3</w:t>
-      </w:r>
-      <w:r>
-        <w:rPr>
-          <w:noProof/>
-        </w:rPr>
-        <w:fldChar w:fldCharType="end"/>
-      </w:r>
+      <w:fldSimple w:instr=" SEQ Table \* ARABIC ">
+        <w:r>
+          <w:rPr>
+            <w:noProof/>
+          </w:rPr>
+          <w:t>3</w:t>
+        </w:r>
+      </w:fldSimple>
       <w:bookmarkEnd w:id="11"/>
       <w:r>
         <w:t xml:space="preserve">: Reading by 4x9x30x717 hyperslabs from original and compressed datasets. Performance for compressed dataset is several orders of magnitude better than </w:t>
@@ -5427,27 +5250,14 @@
       <w:r>
         <w:t xml:space="preserve">Table </w:t>
       </w:r>
-      <w:r>
-        <w:fldChar w:fldCharType="begin"/>
-      </w:r>
-      <w:r>
-        <w:instrText xml:space="preserve"> SEQ Table \* ARABIC </w:instrText>
-      </w:r>
-      <w:r>
-        <w:fldChar w:fldCharType="separate"/>
-      </w:r>
-      <w:r>
-        <w:rPr>
-          <w:noProof/>
-        </w:rPr>
-        <w:t>4</w:t>
-      </w:r>
-      <w:r>
-        <w:rPr>
-          <w:noProof/>
-        </w:rPr>
-        <w:fldChar w:fldCharType="end"/>
-      </w:r>
+      <w:fldSimple w:instr=" SEQ Table \* ARABIC ">
+        <w:r>
+          <w:rPr>
+            <w:noProof/>
+          </w:rPr>
+          <w:t>4</w:t>
+        </w:r>
+      </w:fldSimple>
       <w:bookmarkEnd w:id="12"/>
       <w:r>
         <w:t xml:space="preserve">: Reading by 1x1x1x717 hyperslab (by “row”) from non-compressed and compressed datasets; </w:t>
@@ -5537,7 +5347,7 @@
       <w:pPr>
         <w:pStyle w:val="Heading1"/>
       </w:pPr>
-      <w:bookmarkStart w:id="15" w:name="_Toc438192355"/>
+      <w:bookmarkStart w:id="15" w:name="_Toc443307317"/>
       <w:r>
         <w:lastRenderedPageBreak/>
         <w:t>Chunking and Compres</w:t>
@@ -5620,19 +5430,7 @@
           <w:rPr>
             <w:rStyle w:val="Hyperlink"/>
           </w:rPr>
-          <w:t>“Chun</w:t>
-        </w:r>
-        <w:r>
-          <w:rPr>
-            <w:rStyle w:val="Hyperlink"/>
-          </w:rPr>
-          <w:t>k</w:t>
-        </w:r>
-        <w:r>
-          <w:rPr>
-            <w:rStyle w:val="Hyperlink"/>
-          </w:rPr>
-          <w:t>ing in HDF5”</w:t>
+          <w:t>“Chunking in HDF5”</w:t>
         </w:r>
       </w:hyperlink>
       <w:r>
@@ -5682,7 +5480,7 @@
         <w:jc w:val="both"/>
       </w:pPr>
       <w:bookmarkStart w:id="17" w:name="_Toc310684277"/>
-      <w:bookmarkStart w:id="18" w:name="_Toc438192356"/>
+      <w:bookmarkStart w:id="18" w:name="_Toc443307318"/>
       <w:r>
         <w:t>Chunki</w:t>
       </w:r>
@@ -5702,23 +5500,20 @@
         <w:t xml:space="preserve">. See the </w:t>
       </w:r>
       <w:r>
-        <w:t>“Data Tr</w:t>
-      </w:r>
-      <w:r>
-        <w:t>a</w:t>
-      </w:r>
-      <w:r>
-        <w:t>nsfer”</w:t>
+        <w:t>“Data Transfer”</w:t>
       </w:r>
       <w:r>
         <w:t xml:space="preserve"> section in the </w:t>
       </w:r>
-      <w:r>
-        <w:rPr>
-          <w:i/>
-        </w:rPr>
-        <w:t>HDF5 User’s Guide</w:t>
-      </w:r>
+      <w:hyperlink r:id="rId30" w:history="1">
+        <w:r>
+          <w:rPr>
+            <w:rStyle w:val="Hyperlink"/>
+            <w:i/>
+          </w:rPr>
+          <w:t>HDF5 User’s Guide</w:t>
+        </w:r>
+      </w:hyperlink>
       <w:r>
         <w:t xml:space="preserve"> for more information</w:t>
       </w:r>
@@ -5866,7 +5661,7 @@
                           <pic:cNvPicPr/>
                         </pic:nvPicPr>
                         <pic:blipFill>
-                          <a:blip r:embed="rId30">
+                          <a:blip r:embed="rId31">
                             <a:extLst>
                               <a:ext uri="{28A0092B-C50C-407E-A947-70E740481C1C}">
                                 <a14:useLocalDpi xmlns:a14="http://schemas.microsoft.com/office/drawing/2010/main" val="0"/>
@@ -5912,27 +5707,14 @@
             <w:r>
               <w:t xml:space="preserve">Figure </w:t>
             </w:r>
-            <w:r>
-              <w:fldChar w:fldCharType="begin"/>
-            </w:r>
-            <w:r>
-              <w:instrText xml:space="preserve"> SEQ Figure \* ARABIC </w:instrText>
-            </w:r>
-            <w:r>
-              <w:fldChar w:fldCharType="separate"/>
-            </w:r>
-            <w:r>
-              <w:rPr>
-                <w:noProof/>
-              </w:rPr>
-              <w:t>7</w:t>
-            </w:r>
-            <w:r>
-              <w:rPr>
-                <w:noProof/>
-              </w:rPr>
-              <w:fldChar w:fldCharType="end"/>
-            </w:r>
+            <w:fldSimple w:instr=" SEQ Figure \* ARABIC ">
+              <w:r>
+                <w:rPr>
+                  <w:noProof/>
+                </w:rPr>
+                <w:t>7</w:t>
+              </w:r>
+            </w:fldSimple>
             <w:bookmarkEnd w:id="20"/>
             <w:r>
               <w:t xml:space="preserve">: Elements of the rows of the 6x9 two-dimensional </w:t>
@@ -6041,7 +5823,7 @@
                           <pic:cNvPicPr/>
                         </pic:nvPicPr>
                         <pic:blipFill>
-                          <a:blip r:embed="rId31">
+                          <a:blip r:embed="rId32">
                             <a:extLst>
                               <a:ext uri="{28A0092B-C50C-407E-A947-70E740481C1C}">
                                 <a14:useLocalDpi xmlns:a14="http://schemas.microsoft.com/office/drawing/2010/main" val="0"/>
@@ -6087,27 +5869,14 @@
             <w:r>
               <w:t xml:space="preserve">Figure </w:t>
             </w:r>
-            <w:r>
-              <w:fldChar w:fldCharType="begin"/>
-            </w:r>
-            <w:r>
-              <w:instrText xml:space="preserve"> SEQ Figure \* ARABIC </w:instrText>
-            </w:r>
-            <w:r>
-              <w:fldChar w:fldCharType="separate"/>
-            </w:r>
-            <w:r>
-              <w:rPr>
-                <w:noProof/>
-              </w:rPr>
-              <w:t>8</w:t>
-            </w:r>
-            <w:r>
-              <w:rPr>
-                <w:noProof/>
-              </w:rPr>
-              <w:fldChar w:fldCharType="end"/>
-            </w:r>
+            <w:fldSimple w:instr=" SEQ Figure \* ARABIC ">
+              <w:r>
+                <w:rPr>
+                  <w:noProof/>
+                </w:rPr>
+                <w:t>8</w:t>
+              </w:r>
+            </w:fldSimple>
             <w:bookmarkEnd w:id="22"/>
             <w:r>
               <w:t>: Elements of the column are not stored contiguously in the file</w:t>
@@ -6421,7 +6190,7 @@
                           <pic:cNvPicPr/>
                         </pic:nvPicPr>
                         <pic:blipFill>
-                          <a:blip r:embed="rId32">
+                          <a:blip r:embed="rId33">
                             <a:extLst>
                               <a:ext uri="{28A0092B-C50C-407E-A947-70E740481C1C}">
                                 <a14:useLocalDpi xmlns:a14="http://schemas.microsoft.com/office/drawing/2010/main" val="0"/>
@@ -6466,27 +6235,14 @@
             <w:r>
               <w:t xml:space="preserve">Figure </w:t>
             </w:r>
-            <w:r>
-              <w:fldChar w:fldCharType="begin"/>
-            </w:r>
-            <w:r>
-              <w:instrText xml:space="preserve"> SEQ Figure \* ARABIC </w:instrText>
-            </w:r>
-            <w:r>
-              <w:fldChar w:fldCharType="separate"/>
-            </w:r>
-            <w:r>
-              <w:rPr>
-                <w:noProof/>
-              </w:rPr>
-              <w:t>9</w:t>
-            </w:r>
-            <w:r>
-              <w:rPr>
-                <w:noProof/>
-              </w:rPr>
-              <w:fldChar w:fldCharType="end"/>
-            </w:r>
+            <w:fldSimple w:instr=" SEQ Figure \* ARABIC ">
+              <w:r>
+                <w:rPr>
+                  <w:noProof/>
+                </w:rPr>
+                <w:t>9</w:t>
+              </w:r>
+            </w:fldSimple>
             <w:bookmarkEnd w:id="24"/>
             <w:r>
               <w:t xml:space="preserve">: Each chunk is stored separately in the </w:t>
@@ -6666,7 +6422,7 @@
         <w:jc w:val="both"/>
       </w:pPr>
       <w:bookmarkStart w:id="25" w:name="_Toc310684278"/>
-      <w:bookmarkStart w:id="26" w:name="_Toc438192357"/>
+      <w:bookmarkStart w:id="26" w:name="_Toc443307319"/>
       <w:r>
         <w:t>Compre</w:t>
       </w:r>
@@ -6688,7 +6444,7 @@
       <w:r>
         <w:t xml:space="preserve"> comes with the </w:t>
       </w:r>
-      <w:hyperlink r:id="rId33" w:history="1">
+      <w:hyperlink r:id="rId34" w:history="1">
         <w:r>
           <w:rPr>
             <w:rStyle w:val="Hyperlink"/>
@@ -6743,7 +6499,7 @@
       <w:r>
         <w:t xml:space="preserve">. One can also build in a </w:t>
       </w:r>
-      <w:hyperlink r:id="rId34" w:history="1">
+      <w:hyperlink r:id="rId35" w:history="1">
         <w:r>
           <w:rPr>
             <w:rStyle w:val="Hyperlink"/>
@@ -6783,7 +6539,7 @@
       <w:r>
         <w:t xml:space="preserve">or use </w:t>
       </w:r>
-      <w:hyperlink r:id="rId35" w:history="1">
+      <w:hyperlink r:id="rId36" w:history="1">
         <w:r>
           <w:rPr>
             <w:rStyle w:val="Hyperlink"/>
@@ -7041,7 +6797,7 @@
         </w:rPr>
         <w:t xml:space="preserve">For more information, see the </w:t>
       </w:r>
-      <w:hyperlink r:id="rId36" w:history="1">
+      <w:hyperlink r:id="rId37" w:history="1">
         <w:r>
           <w:rPr>
             <w:rStyle w:val="Hyperlink"/>
@@ -7240,7 +6996,7 @@
       </w:pPr>
       <w:bookmarkStart w:id="28" w:name="_Ref281577267"/>
       <w:bookmarkStart w:id="29" w:name="_Toc310684279"/>
-      <w:bookmarkStart w:id="30" w:name="_Toc438192358"/>
+      <w:bookmarkStart w:id="30" w:name="_Toc443307320"/>
       <w:r>
         <w:lastRenderedPageBreak/>
         <w:t xml:space="preserve">Tuning </w:t>
@@ -7286,7 +7042,7 @@
       </w:pPr>
       <w:bookmarkStart w:id="32" w:name="_Ref286994918"/>
       <w:bookmarkStart w:id="33" w:name="_Toc310684280"/>
-      <w:bookmarkStart w:id="34" w:name="_Toc438192359"/>
+      <w:bookmarkStart w:id="34" w:name="_Toc443307321"/>
       <w:r>
         <w:t>Adjust Chunk C</w:t>
       </w:r>
@@ -8365,27 +8121,14 @@
       <w:r>
         <w:t xml:space="preserve">Table </w:t>
       </w:r>
-      <w:r>
-        <w:fldChar w:fldCharType="begin"/>
-      </w:r>
-      <w:r>
-        <w:instrText xml:space="preserve"> SEQ Table \* ARABIC </w:instrText>
-      </w:r>
-      <w:r>
-        <w:fldChar w:fldCharType="separate"/>
-      </w:r>
-      <w:r>
-        <w:rPr>
-          <w:noProof/>
-        </w:rPr>
-        <w:t>5</w:t>
-      </w:r>
-      <w:r>
-        <w:rPr>
-          <w:noProof/>
-        </w:rPr>
-        <w:fldChar w:fldCharType="end"/>
-      </w:r>
+      <w:fldSimple w:instr=" SEQ Table \* ARABIC ">
+        <w:r>
+          <w:rPr>
+            <w:noProof/>
+          </w:rPr>
+          <w:t>5</w:t>
+        </w:r>
+      </w:fldSimple>
       <w:bookmarkEnd w:id="36"/>
       <w:r>
         <w:t xml:space="preserve">: Performance improved </w:t>
@@ -8682,27 +8425,14 @@
       <w:r>
         <w:t xml:space="preserve">Table </w:t>
       </w:r>
-      <w:r>
-        <w:fldChar w:fldCharType="begin"/>
-      </w:r>
-      <w:r>
-        <w:instrText xml:space="preserve"> SEQ Table \* ARABIC </w:instrText>
-      </w:r>
-      <w:r>
-        <w:fldChar w:fldCharType="separate"/>
-      </w:r>
-      <w:r>
-        <w:rPr>
-          <w:noProof/>
-        </w:rPr>
-        <w:t>6</w:t>
-      </w:r>
-      <w:r>
-        <w:rPr>
-          <w:noProof/>
-        </w:rPr>
-        <w:fldChar w:fldCharType="end"/>
-      </w:r>
+      <w:fldSimple w:instr=" SEQ Table \* ARABIC ">
+        <w:r>
+          <w:rPr>
+            <w:noProof/>
+          </w:rPr>
+          <w:t>6</w:t>
+        </w:r>
+      </w:fldSimple>
       <w:bookmarkEnd w:id="37"/>
       <w:r>
         <w:t xml:space="preserve">: With </w:t>
@@ -8759,7 +8489,7 @@
         <w:ind w:left="720" w:hanging="720"/>
         <w:jc w:val="both"/>
       </w:pPr>
-      <w:bookmarkStart w:id="40" w:name="_Toc438192360"/>
+      <w:bookmarkStart w:id="40" w:name="_Toc443307322"/>
       <w:r>
         <w:lastRenderedPageBreak/>
         <w:t xml:space="preserve">How to </w:t>
@@ -9400,27 +9130,14 @@
       <w:r>
         <w:t xml:space="preserve">Code Example </w:t>
       </w:r>
-      <w:r>
-        <w:fldChar w:fldCharType="begin"/>
-      </w:r>
-      <w:r>
-        <w:instrText xml:space="preserve"> SEQ Code_Example \* ARABIC </w:instrText>
-      </w:r>
-      <w:r>
-        <w:fldChar w:fldCharType="separate"/>
-      </w:r>
-      <w:r>
-        <w:rPr>
-          <w:noProof/>
-        </w:rPr>
-        <w:t>1</w:t>
-      </w:r>
-      <w:r>
-        <w:rPr>
-          <w:noProof/>
-        </w:rPr>
-        <w:fldChar w:fldCharType="end"/>
-      </w:r>
+      <w:fldSimple w:instr=" SEQ Code_Example \* ARABIC ">
+        <w:r>
+          <w:rPr>
+            <w:noProof/>
+          </w:rPr>
+          <w:t>1</w:t>
+        </w:r>
+      </w:fldSimple>
       <w:r>
         <w:t>:</w:t>
       </w:r>
@@ -9802,27 +9519,14 @@
       <w:r>
         <w:t xml:space="preserve">Code Example </w:t>
       </w:r>
-      <w:r>
-        <w:fldChar w:fldCharType="begin"/>
-      </w:r>
-      <w:r>
-        <w:instrText xml:space="preserve"> SEQ Code_Example \* ARABIC </w:instrText>
-      </w:r>
-      <w:r>
-        <w:fldChar w:fldCharType="separate"/>
-      </w:r>
-      <w:r>
-        <w:rPr>
-          <w:noProof/>
-        </w:rPr>
-        <w:t>2</w:t>
-      </w:r>
-      <w:r>
-        <w:rPr>
-          <w:noProof/>
-        </w:rPr>
-        <w:fldChar w:fldCharType="end"/>
-      </w:r>
+      <w:fldSimple w:instr=" SEQ Code_Example \* ARABIC ">
+        <w:r>
+          <w:rPr>
+            <w:noProof/>
+          </w:rPr>
+          <w:t>2</w:t>
+        </w:r>
+      </w:fldSimple>
       <w:r>
         <w:rPr>
           <w:noProof/>
@@ -9951,7 +9655,7 @@
         <w:jc w:val="both"/>
       </w:pPr>
       <w:bookmarkStart w:id="42" w:name="_Toc310684282"/>
-      <w:bookmarkStart w:id="43" w:name="_Toc438192361"/>
+      <w:bookmarkStart w:id="43" w:name="_Toc443307323"/>
       <w:r>
         <w:t>Chunk Ca</w:t>
       </w:r>
@@ -10087,7 +9791,7 @@
         <w:jc w:val="both"/>
       </w:pPr>
       <w:bookmarkStart w:id="45" w:name="_Toc310684283"/>
-      <w:bookmarkStart w:id="46" w:name="_Toc438192362"/>
+      <w:bookmarkStart w:id="46" w:name="_Toc443307324"/>
       <w:r>
         <w:t xml:space="preserve">Change </w:t>
       </w:r>
@@ -10493,27 +10197,14 @@
       <w:r>
         <w:t xml:space="preserve">Table </w:t>
       </w:r>
-      <w:r>
-        <w:fldChar w:fldCharType="begin"/>
-      </w:r>
-      <w:r>
-        <w:instrText xml:space="preserve"> SEQ Table \* ARABIC </w:instrText>
-      </w:r>
-      <w:r>
-        <w:fldChar w:fldCharType="separate"/>
-      </w:r>
-      <w:r>
-        <w:rPr>
-          <w:noProof/>
-        </w:rPr>
-        <w:t>7</w:t>
-      </w:r>
-      <w:r>
-        <w:rPr>
-          <w:noProof/>
-        </w:rPr>
-        <w:fldChar w:fldCharType="end"/>
-      </w:r>
+      <w:fldSimple w:instr=" SEQ Table \* ARABIC ">
+        <w:r>
+          <w:rPr>
+            <w:noProof/>
+          </w:rPr>
+          <w:t>7</w:t>
+        </w:r>
+      </w:fldSimple>
       <w:bookmarkEnd w:id="48"/>
       <w:r>
         <w:t xml:space="preserve">: </w:t>
@@ -10551,7 +10242,7 @@
         <w:ind w:left="576" w:hanging="576"/>
         <w:jc w:val="both"/>
       </w:pPr>
-      <w:bookmarkStart w:id="50" w:name="_Toc438192363"/>
+      <w:bookmarkStart w:id="50" w:name="_Toc443307325"/>
       <w:r>
         <w:t xml:space="preserve">Change </w:t>
       </w:r>
@@ -10890,7 +10581,7 @@
       </w:pPr>
       <w:bookmarkStart w:id="52" w:name="_Ref294622900"/>
       <w:bookmarkStart w:id="53" w:name="_Toc310684285"/>
-      <w:bookmarkStart w:id="54" w:name="_Toc438192364"/>
+      <w:bookmarkStart w:id="54" w:name="_Toc443307326"/>
       <w:r>
         <w:lastRenderedPageBreak/>
         <w:t>Recommend</w:t>
@@ -11589,27 +11280,14 @@
       <w:r>
         <w:t xml:space="preserve">Table </w:t>
       </w:r>
-      <w:r>
-        <w:fldChar w:fldCharType="begin"/>
-      </w:r>
-      <w:r>
-        <w:instrText xml:space="preserve"> SEQ Table \* ARABIC </w:instrText>
-      </w:r>
-      <w:r>
-        <w:fldChar w:fldCharType="separate"/>
-      </w:r>
-      <w:r>
-        <w:rPr>
-          <w:noProof/>
-        </w:rPr>
-        <w:t>8</w:t>
-      </w:r>
-      <w:r>
-        <w:rPr>
-          <w:noProof/>
-        </w:rPr>
-        <w:fldChar w:fldCharType="end"/>
-      </w:r>
+      <w:fldSimple w:instr=" SEQ Table \* ARABIC ">
+        <w:r>
+          <w:rPr>
+            <w:noProof/>
+          </w:rPr>
+          <w:t>8</w:t>
+        </w:r>
+      </w:fldSimple>
       <w:bookmarkEnd w:id="58"/>
       <w:r>
         <w:t>: By varying different parameters (highlighted) one can achieve good I/O performance for reading compressed data.</w:t>
@@ -11702,7 +11380,7 @@
       <w:pPr>
         <w:pStyle w:val="Heading1"/>
       </w:pPr>
-      <w:bookmarkStart w:id="59" w:name="_Toc438192365"/>
+      <w:bookmarkStart w:id="59" w:name="_Toc443307327"/>
       <w:r>
         <w:lastRenderedPageBreak/>
         <w:t>References</w:t>
@@ -11735,7 +11413,7 @@
       <w:r>
         <w:t xml:space="preserve"> </w:t>
       </w:r>
-      <w:hyperlink r:id="rId37" w:history="1">
+      <w:hyperlink r:id="rId38" w:history="1">
         <w:r>
           <w:rPr>
             <w:rStyle w:val="Hyperlink"/>
@@ -11765,7 +11443,7 @@
       <w:r>
         <w:t xml:space="preserve"> </w:t>
       </w:r>
-      <w:hyperlink r:id="rId38" w:history="1">
+      <w:hyperlink r:id="rId39" w:history="1">
         <w:r>
           <w:rPr>
             <w:rStyle w:val="Hyperlink"/>
@@ -11789,7 +11467,7 @@
       <w:r>
         <w:t xml:space="preserve"> </w:t>
       </w:r>
-      <w:hyperlink r:id="rId39" w:history="1">
+      <w:hyperlink r:id="rId40" w:history="1">
         <w:r>
           <w:rPr>
             <w:rStyle w:val="Hyperlink"/>
@@ -11826,18 +11504,21 @@
       <w:r>
         <w:t xml:space="preserve"> </w:t>
       </w:r>
+      <w:hyperlink r:id="rId41" w:history="1">
+        <w:r>
+          <w:rPr>
+            <w:rStyle w:val="Hyperlink"/>
+            <w:i/>
+          </w:rPr>
+          <w:t>HDF5 User’s Guide</w:t>
+        </w:r>
+        <w:bookmarkEnd w:id="62"/>
+        <w:bookmarkEnd w:id="66"/>
+      </w:hyperlink>
       <w:r>
         <w:rPr>
           <w:i/>
         </w:rPr>
-        <w:t>HDF5 User’s Guide</w:t>
-      </w:r>
-      <w:bookmarkEnd w:id="62"/>
-      <w:bookmarkEnd w:id="66"/>
-      <w:r>
-        <w:rPr>
-          <w:i/>
-        </w:rPr>
         <w:t>.</w:t>
       </w:r>
       <w:r>
@@ -11861,7 +11542,7 @@
       <w:r>
         <w:t xml:space="preserve"> </w:t>
       </w:r>
-      <w:hyperlink r:id="rId40" w:history="1">
+      <w:hyperlink r:id="rId42" w:history="1">
         <w:r>
           <w:rPr>
             <w:rStyle w:val="Hyperlink"/>
@@ -11891,7 +11572,7 @@
       <w:r>
         <w:t xml:space="preserve"> </w:t>
       </w:r>
-      <w:hyperlink r:id="rId41" w:history="1">
+      <w:hyperlink r:id="rId43" w:history="1">
         <w:r>
           <w:rPr>
             <w:rStyle w:val="Hyperlink"/>
@@ -11914,7 +11595,7 @@
       <w:r>
         <w:t xml:space="preserve">The HDF Group. </w:t>
       </w:r>
-      <w:hyperlink r:id="rId42" w:history="1">
+      <w:hyperlink r:id="rId44" w:history="1">
         <w:r>
           <w:rPr>
             <w:rStyle w:val="Hyperlink"/>
@@ -11952,16 +11633,19 @@
       <w:r>
         <w:t xml:space="preserve">, </w:t>
       </w:r>
+      <w:hyperlink r:id="rId45" w:history="1">
+        <w:r>
+          <w:rPr>
+            <w:rStyle w:val="Hyperlink"/>
+            <w:i/>
+          </w:rPr>
+          <w:t>HDF5 User’s Guide</w:t>
+        </w:r>
+      </w:hyperlink>
       <w:r>
         <w:rPr>
           <w:i/>
         </w:rPr>
-        <w:t>HDF5 User’s Guide</w:t>
-      </w:r>
-      <w:r>
-        <w:rPr>
-          <w:i/>
-        </w:rPr>
         <w:t>.</w:t>
       </w:r>
       <w:r>
@@ -11992,7 +11676,7 @@
       <w:r>
         <w:t xml:space="preserve"> </w:t>
       </w:r>
-      <w:hyperlink r:id="rId43" w:history="1">
+      <w:hyperlink r:id="rId46" w:history="1">
         <w:r>
           <w:rPr>
             <w:rStyle w:val="Hyperlink"/>
@@ -12022,7 +11706,7 @@
       <w:r>
         <w:t xml:space="preserve"> </w:t>
       </w:r>
-      <w:hyperlink r:id="rId44" w:history="1">
+      <w:hyperlink r:id="rId47" w:history="1">
         <w:r>
           <w:rPr>
             <w:rStyle w:val="Hyperlink"/>
@@ -12057,12 +11741,15 @@
       <w:r>
         <w:t xml:space="preserve">, </w:t>
       </w:r>
-      <w:r>
-        <w:rPr>
-          <w:i/>
-        </w:rPr>
-        <w:t>HDF5 Reference Manual</w:t>
-      </w:r>
+      <w:hyperlink r:id="rId48" w:history="1">
+        <w:r>
+          <w:rPr>
+            <w:rStyle w:val="Hyperlink"/>
+            <w:i/>
+          </w:rPr>
+          <w:t>HDF5 Reference Manual</w:t>
+        </w:r>
+      </w:hyperlink>
       <w:r>
         <w:t>.</w:t>
       </w:r>
@@ -12096,12 +11783,15 @@
       <w:r>
         <w:t xml:space="preserve">”, </w:t>
       </w:r>
-      <w:r>
-        <w:rPr>
-          <w:i/>
-        </w:rPr>
-        <w:t>HDF5 File Format Specification</w:t>
-      </w:r>
+      <w:hyperlink r:id="rId49" w:history="1">
+        <w:r>
+          <w:rPr>
+            <w:rStyle w:val="Hyperlink"/>
+            <w:i/>
+          </w:rPr>
+          <w:t>HDF5 File Format Specification</w:t>
+        </w:r>
+      </w:hyperlink>
       <w:r>
         <w:t xml:space="preserve">. </w:t>
       </w:r>
@@ -12120,16 +11810,31 @@
         <w:pStyle w:val="ListNumber"/>
       </w:pPr>
       <w:r>
+        <w:fldChar w:fldCharType="begin"/>
+      </w:r>
+      <w:r>
+        <w:instrText xml:space="preserve"> HYPERLINK "http://npp.gsfc.nasa.gov/sciencedocs/2015-06/474-00001-01_JPSS-CDFCB-X-Vol-I_0123D.pdf" </w:instrText>
+      </w:r>
+      <w:r>
+        <w:fldChar w:fldCharType="separate"/>
+      </w:r>
+      <w:r>
+        <w:rPr>
+          <w:rStyle w:val="Hyperlink"/>
+        </w:rPr>
         <w:t>“Joint Polar Satellite System (JPSS) Common Data Format Control Book (External) Volume I – Overview”</w:t>
       </w:r>
       <w:r>
+        <w:fldChar w:fldCharType="end"/>
+      </w:r>
+      <w:r>
         <w:t>.</w:t>
       </w:r>
       <w:r>
         <w:t xml:space="preserve"> </w:t>
       </w:r>
       <w:r>
-        <w:t>http://npp.gsfc.nasa.gov/sciencedocuments/2014-07/474-00001-01_JPSS-CDFCB-X-Vol-I_0200-.pdf</w:t>
+        <w:t>http://npp.gsfc.nasa.gov/sciencedocs/2015-06/474-00001-01_JPSS-CDFCB-X-Vol-I_0123D.pdf</w:t>
       </w:r>
       <w:r>
         <w:t xml:space="preserve">. </w:t>
@@ -12158,7 +11863,7 @@
       <w:r>
         <w:t xml:space="preserve">, </w:t>
       </w:r>
-      <w:hyperlink r:id="rId45" w:history="1">
+      <w:hyperlink r:id="rId50" w:history="1">
         <w:r>
           <w:rPr>
             <w:rStyle w:val="Hyperlink"/>
@@ -12187,7 +11892,7 @@
       <w:r>
         <w:t xml:space="preserve">and Performance Issues”, </w:t>
       </w:r>
-      <w:hyperlink r:id="rId46" w:history="1">
+      <w:hyperlink r:id="rId51" w:history="1">
         <w:r>
           <w:rPr>
             <w:rStyle w:val="Hyperlink"/>
@@ -12203,7 +11908,7 @@
     <w:p/>
     <w:p/>
     <w:sectPr>
-      <w:headerReference w:type="default" r:id="rId47"/>
+      <w:headerReference w:type="default" r:id="rId52"/>
       <w:type w:val="continuous"/>
       <w:pgSz w:w="12240" w:h="15840" w:code="1"/>
       <w:pgMar w:top="1440" w:right="1440" w:bottom="1440" w:left="1440" w:header="432" w:footer="720" w:gutter="0"/>
@@ -12337,27 +12042,14 @@
             <w:r>
               <w:t xml:space="preserve"> of </w:t>
             </w:r>
-            <w:r>
-              <w:fldChar w:fldCharType="begin"/>
-            </w:r>
-            <w:r>
-              <w:instrText xml:space="preserve"> NUMPAGES  </w:instrText>
-            </w:r>
-            <w:r>
-              <w:fldChar w:fldCharType="separate"/>
-            </w:r>
-            <w:r>
-              <w:rPr>
-                <w:noProof/>
-              </w:rPr>
-              <w:t>21</w:t>
-            </w:r>
-            <w:r>
-              <w:rPr>
-                <w:noProof/>
-              </w:rPr>
-              <w:fldChar w:fldCharType="end"/>
-            </w:r>
+            <w:fldSimple w:instr=" NUMPAGES  ">
+              <w:r>
+                <w:rPr>
+                  <w:noProof/>
+                </w:rPr>
+                <w:t>21</w:t>
+              </w:r>
+            </w:fldSimple>
           </w:p>
         </w:sdtContent>
       </w:sdt>
@@ -12445,25 +12137,51 @@
     <w:pPr>
       <w:pStyle w:val="Header"/>
     </w:pPr>
-    <w:fldSimple w:instr=" STYLEREF  Title  \* MERGEFORMAT ">
-      <w:r>
-        <w:rPr>
-          <w:noProof/>
-        </w:rPr>
-        <w:t>Improving I/O Performance When Working with HDF5 Compressed Datasets</w:t>
-      </w:r>
-    </w:fldSimple>
+    <w:r>
+      <w:fldChar w:fldCharType="begin"/>
+    </w:r>
+    <w:r>
+      <w:instrText xml:space="preserve"> STYLEREF  Title  \* MERGEFORMAT </w:instrText>
+    </w:r>
+    <w:r>
+      <w:fldChar w:fldCharType="separate"/>
+    </w:r>
+    <w:r>
+      <w:rPr>
+        <w:noProof/>
+      </w:rPr>
+      <w:t>Improving I/O Performance When Working with HDF5 Compressed Datasets</w:t>
+    </w:r>
+    <w:r>
+      <w:rPr>
+        <w:noProof/>
+      </w:rPr>
+      <w:fldChar w:fldCharType="end"/>
+    </w:r>
     <w:r>
       <w:tab/>
     </w:r>
-    <w:fldSimple w:instr=" STYLEREF  Contents  \* MERGEFORMAT ">
-      <w:r>
-        <w:rPr>
-          <w:noProof/>
-        </w:rPr>
-        <w:t>Contents</w:t>
-      </w:r>
-    </w:fldSimple>
+    <w:r>
+      <w:fldChar w:fldCharType="begin"/>
+    </w:r>
+    <w:r>
+      <w:instrText xml:space="preserve"> STYLEREF  Contents  \* MERGEFORMAT </w:instrText>
+    </w:r>
+    <w:r>
+      <w:fldChar w:fldCharType="separate"/>
+    </w:r>
+    <w:r>
+      <w:rPr>
+        <w:noProof/>
+      </w:rPr>
+      <w:t>Contents</w:t>
+    </w:r>
+    <w:r>
+      <w:rPr>
+        <w:noProof/>
+      </w:rPr>
+      <w:fldChar w:fldCharType="end"/>
+    </w:r>
   </w:p>
 </w:hdr>
 </file>
@@ -12479,14 +12197,27 @@
         <w:tab w:val="left" w:pos="6760"/>
       </w:tabs>
     </w:pPr>
-    <w:fldSimple w:instr=" STYLEREF  Title  \* MERGEFORMAT ">
-      <w:r>
-        <w:rPr>
-          <w:noProof/>
-        </w:rPr>
-        <w:t>Improving I/O Performance When Working with HDF5 Compressed Datasets</w:t>
-      </w:r>
-    </w:fldSimple>
+    <w:r>
+      <w:fldChar w:fldCharType="begin"/>
+    </w:r>
+    <w:r>
+      <w:instrText xml:space="preserve"> STYLEREF  Title  \* MERGEFORMAT </w:instrText>
+    </w:r>
+    <w:r>
+      <w:fldChar w:fldCharType="separate"/>
+    </w:r>
+    <w:r>
+      <w:rPr>
+        <w:noProof/>
+      </w:rPr>
+      <w:t>Improving I/O Performance When Working with HDF5 Compressed Datasets</w:t>
+    </w:r>
+    <w:r>
+      <w:rPr>
+        <w:noProof/>
+      </w:rPr>
+      <w:fldChar w:fldCharType="end"/>
+    </w:r>
     <w:r>
       <w:rPr>
         <w:noProof/>
@@ -12567,54 +12298,25 @@
     <w:pPr>
       <w:pStyle w:val="Header"/>
     </w:pPr>
-    <w:r>
-      <w:fldChar w:fldCharType="begin"/>
-    </w:r>
-    <w:r>
-      <w:instrText xml:space="preserve"> STYLEREF  Title  \* MERGEFORMAT </w:instrText>
-    </w:r>
-    <w:r>
-      <w:fldChar w:fldCharType="separate"/>
-    </w:r>
-    <w:r>
-      <w:rPr>
-        <w:noProof/>
-      </w:rPr>
-      <w:t>Improving I/O Performance When Working with HDF5 Compressed Datasets</w:t>
-    </w:r>
-    <w:r>
-      <w:rPr>
-        <w:noProof/>
-      </w:rPr>
-      <w:fldChar w:fldCharType="end"/>
-    </w:r>
+    <w:fldSimple w:instr=" STYLEREF  Title  \* MERGEFORMAT ">
+      <w:r>
+        <w:rPr>
+          <w:noProof/>
+        </w:rPr>
+        <w:t>Improving I/O Performance When Working with HDF5 Compressed Datasets</w:t>
+      </w:r>
+    </w:fldSimple>
     <w:r>
       <w:tab/>
     </w:r>
-    <w:r>
-      <w:fldChar w:fldCharType="begin"/>
-    </w:r>
-    <w:r>
-      <w:instrText xml:space="preserve"> STYLE</w:instrText>
-    </w:r>
-    <w:r>
-      <w:instrText xml:space="preserve">REF  "Heading 1"  \* MERGEFORMAT </w:instrText>
-    </w:r>
-    <w:r>
-      <w:fldChar w:fldCharType="separate"/>
-    </w:r>
-    <w:r>
-      <w:rPr>
-        <w:noProof/>
-      </w:rPr>
-      <w:t>References</w:t>
-    </w:r>
-    <w:r>
-      <w:rPr>
-        <w:noProof/>
-      </w:rPr>
-      <w:fldChar w:fldCharType="end"/>
-    </w:r>
+    <w:fldSimple w:instr=" STYLEREF  &quot;Heading 1&quot;  \* MERGEFORMAT ">
+      <w:r>
+        <w:rPr>
+          <w:noProof/>
+        </w:rPr>
+        <w:t>References</w:t>
+      </w:r>
+    </w:fldSimple>
   </w:p>
 </w:hdr>
 </file>
@@ -17683,7 +17385,7 @@
 </file>
 
 <file path=customXml/itemProps1.xml><?xml version="1.0" encoding="utf-8"?>
-<ds:datastoreItem xmlns:ds="http://schemas.openxmlformats.org/officeDocument/2006/customXml" ds:itemID="{46731DEC-3DD4-428F-9D28-920F32033750}">
+<ds:datastoreItem xmlns:ds="http://schemas.openxmlformats.org/officeDocument/2006/customXml" ds:itemID="{198B11F7-33D4-4103-B0DD-F6398C304826}">
   <ds:schemaRefs>
     <ds:schemaRef ds:uri="http://schemas.openxmlformats.org/officeDocument/2006/bibliography"/>
   </ds:schemaRefs>

</xml_diff>